<commit_message>
Final version of Test Plan
This is the final version of the test plan submitted to Dr. Meier.
</commit_message>
<xml_diff>
--- a/Receiver Test Plan.docx
+++ b/Receiver Test Plan.docx
@@ -128,16 +128,25 @@
           <w:sz w:val="24"/>
           <w:szCs w:val="24"/>
         </w:rPr>
-        <w:t>October 22</w:t>
-      </w:r>
-      <w:r>
-        <w:rPr>
-          <w:rFonts w:ascii="Times New Roman" w:hAnsi="Times New Roman" w:cs="Times New Roman"/>
-          <w:b/>
-          <w:sz w:val="24"/>
-          <w:szCs w:val="24"/>
-        </w:rPr>
-        <w:t>, 2018 (Ver. 1.0)</w:t>
+        <w:t>October 2</w:t>
+      </w:r>
+      <w:r>
+        <w:rPr>
+          <w:rFonts w:ascii="Times New Roman" w:hAnsi="Times New Roman" w:cs="Times New Roman"/>
+          <w:b/>
+          <w:sz w:val="24"/>
+          <w:szCs w:val="24"/>
+        </w:rPr>
+        <w:t>3, 2018 (Ver. 1.1</w:t>
+      </w:r>
+      <w:r>
+        <w:rPr>
+          <w:rFonts w:ascii="Times New Roman" w:hAnsi="Times New Roman" w:cs="Times New Roman"/>
+          <w:b/>
+          <w:sz w:val="24"/>
+          <w:szCs w:val="24"/>
+        </w:rPr>
+        <w:t>)</w:t>
       </w:r>
     </w:p>
     <w:p>
@@ -157,157 +166,393 @@
           <w:sz w:val="24"/>
           <w:szCs w:val="24"/>
         </w:rPr>
-        <w:t xml:space="preserve">Original </w:t>
+        <w:t xml:space="preserve">Original by </w:t>
+      </w:r>
+      <w:r>
+        <w:rPr>
+          <w:rFonts w:ascii="Times New Roman" w:hAnsi="Times New Roman" w:cs="Times New Roman"/>
+          <w:b/>
+          <w:sz w:val="24"/>
+          <w:szCs w:val="24"/>
+        </w:rPr>
+        <w:t>Charles Boyer and Kyle Krueger</w:t>
+      </w:r>
+      <w:r>
+        <w:rPr>
+          <w:rFonts w:ascii="Times New Roman" w:hAnsi="Times New Roman" w:cs="Times New Roman"/>
+          <w:b/>
+          <w:sz w:val="24"/>
+          <w:szCs w:val="24"/>
+        </w:rPr>
+        <w:t xml:space="preserve"> </w:t>
+      </w:r>
+    </w:p>
+    <w:p/>
+    <w:p>
+      <w:pPr>
+        <w:rPr>
+          <w:b/>
+        </w:rPr>
+      </w:pPr>
+      <w:r>
+        <w:rPr>
+          <w:b/>
+        </w:rPr>
+        <w:t>SETUP TEST:</w:t>
+      </w:r>
+    </w:p>
+    <w:p>
+      <w:r>
+        <w:t xml:space="preserve">The unit under test (UUT) is message-exchange node being tested and should be configured with the </w:t>
+      </w:r>
+      <w:r>
+        <w:t xml:space="preserve">receiver, </w:t>
+      </w:r>
+      <w:r>
+        <w:t>transmitter</w:t>
+      </w:r>
+      <w:r>
+        <w:t>, and channel monitor software.</w:t>
+      </w:r>
+    </w:p>
+    <w:p>
+      <w:r>
+        <w:t xml:space="preserve">The test setup will be a loop-back system where the channel monitor, transmitter, and receiver </w:t>
       </w:r>
       <w:proofErr w:type="gramStart"/>
       <w:r>
-        <w:rPr>
-          <w:rFonts w:ascii="Times New Roman" w:hAnsi="Times New Roman" w:cs="Times New Roman"/>
-          <w:b/>
-          <w:sz w:val="24"/>
-          <w:szCs w:val="24"/>
-        </w:rPr>
-        <w:t xml:space="preserve">by </w:t>
-      </w:r>
-      <w:r>
-        <w:rPr>
-          <w:rFonts w:ascii="Times New Roman" w:hAnsi="Times New Roman" w:cs="Times New Roman"/>
-          <w:b/>
-          <w:sz w:val="24"/>
-          <w:szCs w:val="24"/>
-        </w:rPr>
-        <w:t xml:space="preserve"> –</w:t>
+        <w:t>are connected</w:t>
       </w:r>
       <w:proofErr w:type="gramEnd"/>
       <w:r>
-        <w:rPr>
-          <w:rFonts w:ascii="Times New Roman" w:hAnsi="Times New Roman" w:cs="Times New Roman"/>
-          <w:b/>
-          <w:sz w:val="24"/>
-          <w:szCs w:val="24"/>
-        </w:rPr>
-        <w:t xml:space="preserve"> modified </w:t>
-      </w:r>
-      <w:r>
-        <w:rPr>
-          <w:rFonts w:ascii="Times New Roman" w:hAnsi="Times New Roman" w:cs="Times New Roman"/>
-          <w:b/>
-          <w:sz w:val="24"/>
-          <w:szCs w:val="24"/>
-        </w:rPr>
-        <w:t xml:space="preserve">by </w:t>
-      </w:r>
-    </w:p>
-    <w:p/>
-    <w:p>
-      <w:pPr>
-        <w:rPr>
-          <w:b/>
-        </w:rPr>
-      </w:pPr>
-      <w:r>
-        <w:rPr>
-          <w:b/>
-        </w:rPr>
-        <w:t>SETUP TEST:</w:t>
-      </w:r>
-    </w:p>
-    <w:p>
-      <w:r>
-        <w:t xml:space="preserve">The unit under test (UUT) is message-exchange node being tested and should be configured with the </w:t>
-      </w:r>
-      <w:r>
-        <w:t xml:space="preserve">receiver, </w:t>
-      </w:r>
-      <w:r>
-        <w:t>transmitter</w:t>
-      </w:r>
-      <w:r>
-        <w:t>, and channel monitor software.</w:t>
-      </w:r>
-    </w:p>
-    <w:p>
-      <w:r>
-        <w:t xml:space="preserve">The test setup will be a loop-back system where the channel monitor, transmitter, and receiver </w:t>
+        <w:t xml:space="preserve"> to the same node.</w:t>
+      </w:r>
+      <w:r>
+        <w:t xml:space="preserve"> </w:t>
+      </w:r>
+      <w:r>
+        <w:t xml:space="preserve">Characters </w:t>
       </w:r>
       <w:proofErr w:type="gramStart"/>
       <w:r>
-        <w:t>are connected</w:t>
-      </w:r>
+        <w:t>will be sent and received through</w:t>
+      </w:r>
+      <w:r>
+        <w:t xml:space="preserve"> </w:t>
+      </w:r>
+      <w:r>
+        <w:t>a</w:t>
+      </w:r>
+      <w:r>
+        <w:t xml:space="preserve"> terminal</w:t>
+      </w:r>
+      <w:r>
+        <w:t xml:space="preserve"> service such as </w:t>
+      </w:r>
+      <w:proofErr w:type="spellStart"/>
+      <w:r>
+        <w:t>PuTTy</w:t>
+      </w:r>
+      <w:proofErr w:type="spellEnd"/>
       <w:proofErr w:type="gramEnd"/>
       <w:r>
-        <w:t xml:space="preserve"> to the same node.</w:t>
+        <w:t>.</w:t>
       </w:r>
       <w:r>
         <w:t xml:space="preserve"> </w:t>
       </w:r>
       <w:r>
-        <w:t xml:space="preserve">The user can enter characters to send in the terminal and the received characters </w:t>
+        <w:t>The following figure, Figure 1, shows the hardware setup of the unit under test.</w:t>
+      </w:r>
+    </w:p>
+    <w:p>
+      <w:pPr>
+        <w:keepNext/>
+        <w:jc w:val="center"/>
+      </w:pPr>
+      <w:r>
+        <w:rPr>
+          <w:noProof/>
+        </w:rPr>
+        <w:drawing>
+          <wp:inline distT="0" distB="0" distL="0" distR="0">
+            <wp:extent cx="2822693" cy="2152075"/>
+            <wp:effectExtent l="0" t="0" r="0" b="635"/>
+            <wp:docPr id="2" name="Picture 2"/>
+            <wp:cNvGraphicFramePr>
+              <a:graphicFrameLocks xmlns:a="http://schemas.openxmlformats.org/drawingml/2006/main" noChangeAspect="1"/>
+            </wp:cNvGraphicFramePr>
+            <a:graphic xmlns:a="http://schemas.openxmlformats.org/drawingml/2006/main">
+              <a:graphicData uri="http://schemas.openxmlformats.org/drawingml/2006/picture">
+                <pic:pic xmlns:pic="http://schemas.openxmlformats.org/drawingml/2006/picture">
+                  <pic:nvPicPr>
+                    <pic:cNvPr id="2" name="rec_setup.png"/>
+                    <pic:cNvPicPr/>
+                  </pic:nvPicPr>
+                  <pic:blipFill>
+                    <a:blip r:embed="rId5">
+                      <a:extLst>
+                        <a:ext uri="{28A0092B-C50C-407E-A947-70E740481C1C}">
+                          <a14:useLocalDpi xmlns:a14="http://schemas.microsoft.com/office/drawing/2010/main" val="0"/>
+                        </a:ext>
+                      </a:extLst>
+                    </a:blip>
+                    <a:stretch>
+                      <a:fillRect/>
+                    </a:stretch>
+                  </pic:blipFill>
+                  <pic:spPr>
+                    <a:xfrm>
+                      <a:off x="0" y="0"/>
+                      <a:ext cx="2822693" cy="2152075"/>
+                    </a:xfrm>
+                    <a:prstGeom prst="rect">
+                      <a:avLst/>
+                    </a:prstGeom>
+                  </pic:spPr>
+                </pic:pic>
+              </a:graphicData>
+            </a:graphic>
+          </wp:inline>
+        </w:drawing>
+      </w:r>
+    </w:p>
+    <w:p>
+      <w:pPr>
+        <w:pStyle w:val="Caption"/>
+        <w:jc w:val="center"/>
+      </w:pPr>
+      <w:r>
+        <w:t xml:space="preserve">Figure </w:t>
+      </w:r>
+      <w:fldSimple w:instr=" SEQ Figure \* ARABIC ">
+        <w:r>
+          <w:rPr>
+            <w:noProof/>
+          </w:rPr>
+          <w:t>1</w:t>
+        </w:r>
+      </w:fldSimple>
+      <w:r>
+        <w:t xml:space="preserve"> - Test Setup with transmitter, receiver, channel monitor, and oscilloscope connected to the same node.</w:t>
+      </w:r>
+    </w:p>
+    <w:p>
+      <w:pPr>
+        <w:rPr>
+          <w:b/>
+        </w:rPr>
+      </w:pPr>
+      <w:r>
+        <w:rPr>
+          <w:b/>
+        </w:rPr>
+        <w:t>BEGIN TEST:</w:t>
+      </w:r>
+    </w:p>
+    <w:p>
+      <w:r>
+        <w:t>Some setup tests like powering on the system and</w:t>
+      </w:r>
+      <w:r>
+        <w:t xml:space="preserve"> checking</w:t>
+      </w:r>
+      <w:r>
+        <w:t xml:space="preserve"> the state of the channel monitor on startup.</w:t>
+      </w:r>
+    </w:p>
+    <w:p>
+      <w:r>
+        <w:rPr>
+          <w:b/>
+        </w:rPr>
+        <w:t>1.</w:t>
+      </w:r>
+      <w:r>
+        <w:t xml:space="preserve"> Upon startup of the UUT, ensure that the line is IDLE. </w:t>
+      </w:r>
+      <w:r>
+        <w:rPr>
+          <w:b/>
+          <w:i/>
+        </w:rPr>
+        <w:t>Indicate Pass or Fail here: ________</w:t>
+      </w:r>
+    </w:p>
+    <w:p>
+      <w:r>
+        <w:rPr>
+          <w:b/>
+        </w:rPr>
+        <w:t>2.</w:t>
+      </w:r>
+      <w:r>
+        <w:t xml:space="preserve"> Demonstrate that the receiver</w:t>
+      </w:r>
+      <w:r>
+        <w:t xml:space="preserve"> can receive 30</w:t>
+      </w:r>
+      <w:r>
+        <w:t xml:space="preserve"> bytes</w:t>
+      </w:r>
+      <w:r>
+        <w:t xml:space="preserve"> (30 characters)</w:t>
+      </w:r>
+      <w:r>
+        <w:t xml:space="preserve"> without error by sending the following string</w:t>
+      </w:r>
+      <w:r>
+        <w:t>, which is 30 characters long</w:t>
+      </w:r>
+      <w:r>
+        <w:t>, “A cat found a hole with bunny</w:t>
+      </w:r>
+      <w:r>
+        <w:t>.</w:t>
+      </w:r>
+      <w:r>
+        <w:t xml:space="preserve">” Without the quotation marks. Observe the terminal for the received string, and indicate whether the received string is the same as the sent string. </w:t>
+      </w:r>
+      <w:r>
+        <w:rPr>
+          <w:b/>
+          <w:i/>
+        </w:rPr>
+        <w:t>Indicate Pass or Fail here: ________</w:t>
+      </w:r>
+    </w:p>
+    <w:p>
+      <w:r>
+        <w:rPr>
+          <w:b/>
+        </w:rPr>
+        <w:lastRenderedPageBreak/>
+        <w:t xml:space="preserve">3. </w:t>
+      </w:r>
+      <w:r>
+        <w:t xml:space="preserve">If clock drift were to exist, then a </w:t>
+      </w:r>
+      <w:r>
+        <w:t>40-byte</w:t>
+      </w:r>
+      <w:r>
+        <w:t xml:space="preserve"> (40 character) or more transition </w:t>
       </w:r>
       <w:proofErr w:type="gramStart"/>
       <w:r>
-        <w:t>will be displayed</w:t>
+        <w:t>would be received</w:t>
       </w:r>
       <w:proofErr w:type="gramEnd"/>
       <w:r>
-        <w:t xml:space="preserve"> in the console as well. </w:t>
-      </w:r>
-      <w:r>
-        <w:rPr>
-          <w:b/>
-        </w:rPr>
-        <w:t>DESCRIBE THIS SETUP</w:t>
-      </w:r>
-      <w:r>
-        <w:rPr>
-          <w:b/>
-        </w:rPr>
-        <w:t xml:space="preserve"> (Diagram/Picture?)</w:t>
-      </w:r>
-      <w:r>
-        <w:rPr>
-          <w:b/>
-        </w:rPr>
+        <w:t xml:space="preserve"> incorrectly because the sampling would shift to another half-bit period causing a</w:t>
+      </w:r>
+      <w:r>
+        <w:t>n incorrect</w:t>
+      </w:r>
+      <w:r>
+        <w:t xml:space="preserve"> read of data.</w:t>
+      </w:r>
+      <w:r>
+        <w:t xml:space="preserve"> Send the following string</w:t>
+      </w:r>
+      <w:r>
+        <w:t>, which is 60 characters long</w:t>
+      </w:r>
+      <w:r>
+        <w:t>, “W</w:t>
+      </w:r>
+      <w:r>
+        <w:t>henever</w:t>
+      </w:r>
+      <w:r>
+        <w:t xml:space="preserve"> the r</w:t>
+      </w:r>
+      <w:r>
+        <w:t>ain falls, I ge</w:t>
+      </w:r>
+      <w:r>
+        <w:t>t</w:t>
+      </w:r>
+      <w:r>
+        <w:t xml:space="preserve"> umbrell</w:t>
+      </w:r>
+      <w:r>
+        <w:t>a</w:t>
+      </w:r>
+      <w:r>
+        <w:t xml:space="preserve"> to stay dry outside</w:t>
+      </w:r>
+      <w:r>
         <w:t>.</w:t>
       </w:r>
-    </w:p>
-    <w:p>
-      <w:pPr>
-        <w:rPr>
-          <w:b/>
-        </w:rPr>
-      </w:pPr>
-      <w:r>
-        <w:rPr>
-          <w:b/>
-        </w:rPr>
-        <w:t>BEGIN TEST:</w:t>
-      </w:r>
-    </w:p>
-    <w:p>
-      <w:r>
-        <w:t>Some setup tests like powering on the system and</w:t>
-      </w:r>
-      <w:r>
-        <w:t xml:space="preserve"> checking</w:t>
-      </w:r>
-      <w:r>
-        <w:t xml:space="preserve"> the state of the channel monitor on startup.</w:t>
-      </w:r>
-    </w:p>
-    <w:p>
-      <w:r>
-        <w:rPr>
-          <w:b/>
-        </w:rPr>
-        <w:t>1.</w:t>
-      </w:r>
-      <w:r>
-        <w:t xml:space="preserve"> Upon startup of the UUT, ensure that the line is IDLE. </w:t>
-      </w:r>
-      <w:r>
-        <w:rPr>
-          <w:b/>
+      <w:r>
+        <w:t>”</w:t>
+      </w:r>
+      <w:r>
+        <w:t xml:space="preserve"> The varying selection of</w:t>
+      </w:r>
+      <w:r>
+        <w:t xml:space="preserve"> letters</w:t>
+      </w:r>
+      <w:r>
+        <w:t xml:space="preserve"> in this sentence</w:t>
+      </w:r>
+      <w:r>
+        <w:t xml:space="preserve"> can</w:t>
+      </w:r>
+      <w:r>
+        <w:t xml:space="preserve"> be used to</w:t>
+      </w:r>
+      <w:r>
+        <w:t xml:space="preserve"> verify that </w:t>
+      </w:r>
+      <w:r>
+        <w:t xml:space="preserve">the </w:t>
+      </w:r>
+      <w:r>
+        <w:t xml:space="preserve">receiver can receive any character with MSB = </w:t>
+      </w:r>
+      <w:proofErr w:type="gramStart"/>
+      <w:r>
+        <w:t>0</w:t>
+      </w:r>
+      <w:proofErr w:type="gramEnd"/>
+      <w:r>
+        <w:t>. If the receiver is designed correctly,</w:t>
+      </w:r>
+      <w:r>
+        <w:t xml:space="preserve"> </w:t>
+      </w:r>
+      <w:r>
+        <w:t>is should be able to receive all</w:t>
+      </w:r>
+      <w:r>
+        <w:t xml:space="preserve"> of</w:t>
+      </w:r>
+      <w:r>
+        <w:t xml:space="preserve"> those</w:t>
+      </w:r>
+      <w:r>
+        <w:t xml:space="preserve"> characters. Verify that the string received by the receiv</w:t>
+      </w:r>
+      <w:r>
+        <w:t xml:space="preserve">er is the same </w:t>
+      </w:r>
+      <w:r>
+        <w:t xml:space="preserve">string that </w:t>
+      </w:r>
+      <w:proofErr w:type="gramStart"/>
+      <w:r>
+        <w:t>was transmitted</w:t>
+      </w:r>
+      <w:proofErr w:type="gramEnd"/>
+      <w:r>
+        <w:t xml:space="preserve">. </w:t>
+      </w:r>
+      <w:r>
+        <w:rPr>
+          <w:b/>
+          <w:i/>
         </w:rPr>
         <w:t>Indicate Pass or Fail here: ________</w:t>
       </w:r>
@@ -322,7 +567,7 @@
         <w:rPr>
           <w:b/>
         </w:rPr>
-        <w:t>RECEIVE 30 BYTES</w:t>
+        <w:t>RECEIVER FREQUENCY</w:t>
       </w:r>
       <w:r>
         <w:rPr>
@@ -333,74 +578,309 @@
     </w:p>
     <w:p>
       <w:r>
-        <w:t>We need to demonstrate that we can receive 30 bytes (30 characters) correctly.</w:t>
-      </w:r>
-    </w:p>
-    <w:p>
-      <w:r>
-        <w:t>The transmitted signal must be 1 kHz with 1.32% tolerance (986.8 Hz to 1013.2 Hz)</w:t>
-      </w:r>
-      <w:r>
-        <w:t>; we can check this by measuring the channel with cursors on the scope.</w:t>
-      </w:r>
-    </w:p>
-    <w:p>
-      <w:pPr>
-        <w:rPr>
-          <w:b/>
-        </w:rPr>
-      </w:pPr>
-      <w:r>
-        <w:rPr>
-          <w:b/>
-        </w:rPr>
-        <w:t>CLOCK DRIFT</w:t>
-      </w:r>
-      <w:r>
-        <w:rPr>
-          <w:b/>
-        </w:rPr>
-        <w:t>:</w:t>
-      </w:r>
-    </w:p>
-    <w:p>
-      <w:r>
-        <w:t xml:space="preserve">If clock drift were to exist, then a </w:t>
-      </w:r>
-      <w:proofErr w:type="gramStart"/>
-      <w:r>
-        <w:t>40 byte</w:t>
-      </w:r>
-      <w:proofErr w:type="gramEnd"/>
-      <w:r>
-        <w:t xml:space="preserve"> (40 character) or more transition would be received incorrectly because the sampling would shift to another half-bit period causing a read of incorrect data.</w:t>
-      </w:r>
-    </w:p>
-    <w:p>
-      <w:pPr>
-        <w:rPr>
-          <w:b/>
-        </w:rPr>
-      </w:pPr>
-      <w:r>
-        <w:rPr>
-          <w:b/>
-        </w:rPr>
-        <w:t>OTHER</w:t>
-      </w:r>
-      <w:r>
-        <w:rPr>
-          <w:b/>
-        </w:rPr>
-        <w:t>:</w:t>
-      </w:r>
-    </w:p>
-    <w:p>
-      <w:r>
-        <w:t>If you come up with another set of tests to run, then we can include them here and rename “OTHER” to the name of such test(s).</w:t>
+        <w:t>Use an Analog Discovery device for the following steps</w:t>
+      </w:r>
+      <w:r>
+        <w:t>, and remove the transmitter wire connection from the node</w:t>
+      </w:r>
+      <w:r>
+        <w:t>. Setup a Patterns m</w:t>
       </w:r>
       <w:bookmarkStart w:id="0" w:name="_GoBack"/>
       <w:bookmarkEnd w:id="0"/>
+      <w:r>
+        <w:t xml:space="preserve">odule on pin D0 of the Analog Discovery through the Waveforms program. The pattern will be </w:t>
+      </w:r>
+      <w:proofErr w:type="gramStart"/>
+      <w:r>
+        <w:t>8</w:t>
+      </w:r>
+      <w:proofErr w:type="gramEnd"/>
+      <w:r>
+        <w:t xml:space="preserve"> samples long as ‘10101010’ with 1 kHz frequency. </w:t>
+      </w:r>
+    </w:p>
+    <w:p>
+      <w:pPr>
+        <w:keepNext/>
+      </w:pPr>
+      <w:r>
+        <w:rPr>
+          <w:noProof/>
+        </w:rPr>
+        <w:drawing>
+          <wp:inline distT="0" distB="0" distL="0" distR="0" wp14:anchorId="130F7005" wp14:editId="5249276A">
+            <wp:extent cx="5943600" cy="4277995"/>
+            <wp:effectExtent l="0" t="0" r="0" b="8255"/>
+            <wp:docPr id="1" name="Picture 1"/>
+            <wp:cNvGraphicFramePr>
+              <a:graphicFrameLocks xmlns:a="http://schemas.openxmlformats.org/drawingml/2006/main" noChangeAspect="1"/>
+            </wp:cNvGraphicFramePr>
+            <a:graphic xmlns:a="http://schemas.openxmlformats.org/drawingml/2006/main">
+              <a:graphicData uri="http://schemas.openxmlformats.org/drawingml/2006/picture">
+                <pic:pic xmlns:pic="http://schemas.openxmlformats.org/drawingml/2006/picture">
+                  <pic:nvPicPr>
+                    <pic:cNvPr id="1" name=""/>
+                    <pic:cNvPicPr/>
+                  </pic:nvPicPr>
+                  <pic:blipFill>
+                    <a:blip r:embed="rId6"/>
+                    <a:stretch>
+                      <a:fillRect/>
+                    </a:stretch>
+                  </pic:blipFill>
+                  <pic:spPr>
+                    <a:xfrm>
+                      <a:off x="0" y="0"/>
+                      <a:ext cx="5943600" cy="4277995"/>
+                    </a:xfrm>
+                    <a:prstGeom prst="rect">
+                      <a:avLst/>
+                    </a:prstGeom>
+                  </pic:spPr>
+                </pic:pic>
+              </a:graphicData>
+            </a:graphic>
+          </wp:inline>
+        </w:drawing>
+      </w:r>
+    </w:p>
+    <w:p>
+      <w:pPr>
+        <w:pStyle w:val="Caption"/>
+        <w:jc w:val="center"/>
+      </w:pPr>
+      <w:r>
+        <w:t xml:space="preserve">Figure </w:t>
+      </w:r>
+      <w:r>
+        <w:fldChar w:fldCharType="begin"/>
+      </w:r>
+      <w:r>
+        <w:instrText xml:space="preserve"> SEQ Figure \* ARABIC </w:instrText>
+      </w:r>
+      <w:r>
+        <w:fldChar w:fldCharType="separate"/>
+      </w:r>
+      <w:r>
+        <w:rPr>
+          <w:noProof/>
+        </w:rPr>
+        <w:t>2</w:t>
+      </w:r>
+      <w:r>
+        <w:fldChar w:fldCharType="end"/>
+      </w:r>
+      <w:r>
+        <w:t xml:space="preserve"> - Patterns module setup for D0</w:t>
+      </w:r>
+    </w:p>
+    <w:p>
+      <w:r>
+        <w:t xml:space="preserve">With the Analog Discovery Patterns module off, connect D0 to the input channel of an oscilloscope. Once connected, turn on the Patterns module. Verify that the pattern is 1 kHz with 1 </w:t>
+      </w:r>
+      <w:proofErr w:type="spellStart"/>
+      <w:r>
+        <w:t>ms</w:t>
+      </w:r>
+      <w:proofErr w:type="spellEnd"/>
+      <w:r>
+        <w:t xml:space="preserve"> high and low times using the oscilloscope. </w:t>
+      </w:r>
+    </w:p>
+    <w:p>
+      <w:pPr>
+        <w:rPr>
+          <w:b/>
+        </w:rPr>
+      </w:pPr>
+      <w:r>
+        <w:rPr>
+          <w:b/>
+        </w:rPr>
+        <w:br w:type="page"/>
+      </w:r>
+    </w:p>
+    <w:p>
+      <w:r>
+        <w:rPr>
+          <w:b/>
+        </w:rPr>
+        <w:lastRenderedPageBreak/>
+        <w:t>4.</w:t>
+      </w:r>
+      <w:r>
+        <w:t xml:space="preserve"> </w:t>
+      </w:r>
+      <w:r>
+        <w:t xml:space="preserve">Turn off the Patterns module and connect the D0 output to the input of the channel monitor and receiver through the same node. Open the </w:t>
+      </w:r>
+      <w:proofErr w:type="spellStart"/>
+      <w:r>
+        <w:t>PuTTy</w:t>
+      </w:r>
+      <w:proofErr w:type="spellEnd"/>
+      <w:r>
+        <w:t xml:space="preserve"> interface for viewing the received characters. Once it is ready, turn on the Patterns module for a second or two, and then stop it. The terminal should now display a string of U’s with its length proportional to the time the Patterns module was </w:t>
+      </w:r>
+      <w:proofErr w:type="gramStart"/>
+      <w:r>
+        <w:t>on</w:t>
+      </w:r>
+      <w:proofErr w:type="gramEnd"/>
+      <w:r>
+        <w:t xml:space="preserve">. </w:t>
+      </w:r>
+      <w:r>
+        <w:rPr>
+          <w:b/>
+        </w:rPr>
+        <w:t>Indicate Pass or Fail here: ________</w:t>
+      </w:r>
+    </w:p>
+    <w:p>
+      <w:r>
+        <w:rPr>
+          <w:b/>
+        </w:rPr>
+        <w:t>5.</w:t>
+      </w:r>
+      <w:r>
+        <w:t xml:space="preserve"> </w:t>
+      </w:r>
+      <w:r>
+        <w:t>There is a 1.32% tolerance of the frequency of a transmitter in the network</w:t>
+      </w:r>
+      <w:r>
+        <w:t>, so the frequency range is between 986.8 Hz and 1.0132 Hz</w:t>
+      </w:r>
+      <w:r>
+        <w:t>. Change the frequency of the Patterns module to 986.8</w:t>
+      </w:r>
+      <w:r>
+        <w:t xml:space="preserve"> Hz with the module off, and then repeat step 4. </w:t>
+      </w:r>
+      <w:r>
+        <w:rPr>
+          <w:b/>
+        </w:rPr>
+        <w:t>Indicate Pass or Fail here: ________</w:t>
+      </w:r>
+    </w:p>
+    <w:p>
+      <w:pPr>
+        <w:rPr>
+          <w:b/>
+        </w:rPr>
+      </w:pPr>
+      <w:r>
+        <w:rPr>
+          <w:b/>
+        </w:rPr>
+        <w:t>6.</w:t>
+      </w:r>
+      <w:r>
+        <w:t xml:space="preserve"> Change the frequency of the Patterns module to 1013.2 Hz with the module off, and then repeat step 4. </w:t>
+      </w:r>
+      <w:r>
+        <w:rPr>
+          <w:b/>
+        </w:rPr>
+        <w:t>Indicate Pass or Fail here: ________</w:t>
+      </w:r>
+    </w:p>
+    <w:p>
+      <w:pPr>
+        <w:rPr>
+          <w:b/>
+        </w:rPr>
+      </w:pPr>
+    </w:p>
+    <w:p>
+      <w:pPr>
+        <w:rPr>
+          <w:b/>
+        </w:rPr>
+      </w:pPr>
+      <w:r>
+        <w:rPr>
+          <w:b/>
+        </w:rPr>
+        <w:t>Witnesses</w:t>
+      </w:r>
+    </w:p>
+    <w:p>
+      <w:r>
+        <w:t>Student Signature: ___________________</w:t>
+      </w:r>
+      <w:proofErr w:type="gramStart"/>
+      <w:r>
+        <w:t>_  Student</w:t>
+      </w:r>
+      <w:proofErr w:type="gramEnd"/>
+      <w:r>
+        <w:t xml:space="preserve"> Name: ____________________ Date: ________</w:t>
+      </w:r>
+    </w:p>
+    <w:p>
+      <w:r>
+        <w:t>Student</w:t>
+      </w:r>
+      <w:r>
+        <w:t xml:space="preserve"> Signature: ___________________</w:t>
+      </w:r>
+      <w:proofErr w:type="gramStart"/>
+      <w:r>
+        <w:t>_</w:t>
+      </w:r>
+      <w:r>
+        <w:t xml:space="preserve">  Student</w:t>
+      </w:r>
+      <w:proofErr w:type="gramEnd"/>
+      <w:r>
+        <w:t xml:space="preserve"> Name: ____________________ Date: ________</w:t>
+      </w:r>
+    </w:p>
+    <w:p>
+      <w:r>
+        <w:t>Witness Signature: ___________________</w:t>
+      </w:r>
+      <w:proofErr w:type="gramStart"/>
+      <w:r>
+        <w:t>_  Witness</w:t>
+      </w:r>
+      <w:proofErr w:type="gramEnd"/>
+      <w:r>
+        <w:t xml:space="preserve"> Name: ____________________ Date: ________</w:t>
+      </w:r>
+    </w:p>
+    <w:p/>
+    <w:p>
+      <w:r>
+        <w:t xml:space="preserve">Professor </w:t>
+      </w:r>
+      <w:r>
+        <w:t>Signature: ___________________</w:t>
+      </w:r>
+      <w:proofErr w:type="gramStart"/>
+      <w:r>
+        <w:t>_</w:t>
+      </w:r>
+      <w:r>
+        <w:t xml:space="preserve">  Professor</w:t>
+      </w:r>
+      <w:proofErr w:type="gramEnd"/>
+      <w:r>
+        <w:t xml:space="preserve"> Name: ____________________ Date: ________</w:t>
+      </w:r>
+    </w:p>
+    <w:p/>
+    <w:p>
+      <w:pPr>
+        <w:rPr>
+          <w:b/>
+        </w:rPr>
+      </w:pPr>
     </w:p>
     <w:sectPr>
       <w:pgSz w:w="12240" w:h="15840"/>
@@ -853,6 +1333,55 @@
       </w:tblBorders>
     </w:tblPr>
   </w:style>
+  <w:style w:type="paragraph" w:styleId="Caption">
+    <w:name w:val="caption"/>
+    <w:basedOn w:val="Normal"/>
+    <w:next w:val="Normal"/>
+    <w:uiPriority w:val="35"/>
+    <w:unhideWhenUsed/>
+    <w:qFormat/>
+    <w:rsid w:val="006868EA"/>
+    <w:pPr>
+      <w:spacing w:after="200" w:line="240" w:lineRule="auto"/>
+    </w:pPr>
+    <w:rPr>
+      <w:i/>
+      <w:iCs/>
+      <w:color w:val="44546A" w:themeColor="text2"/>
+      <w:sz w:val="18"/>
+      <w:szCs w:val="18"/>
+    </w:rPr>
+  </w:style>
+  <w:style w:type="paragraph" w:styleId="BalloonText">
+    <w:name w:val="Balloon Text"/>
+    <w:basedOn w:val="Normal"/>
+    <w:link w:val="BalloonTextChar"/>
+    <w:uiPriority w:val="99"/>
+    <w:semiHidden/>
+    <w:unhideWhenUsed/>
+    <w:rsid w:val="00623EAB"/>
+    <w:pPr>
+      <w:spacing w:after="0" w:line="240" w:lineRule="auto"/>
+    </w:pPr>
+    <w:rPr>
+      <w:rFonts w:ascii="Segoe UI" w:hAnsi="Segoe UI" w:cs="Segoe UI"/>
+      <w:sz w:val="18"/>
+      <w:szCs w:val="18"/>
+    </w:rPr>
+  </w:style>
+  <w:style w:type="character" w:customStyle="1" w:styleId="BalloonTextChar">
+    <w:name w:val="Balloon Text Char"/>
+    <w:basedOn w:val="DefaultParagraphFont"/>
+    <w:link w:val="BalloonText"/>
+    <w:uiPriority w:val="99"/>
+    <w:semiHidden/>
+    <w:rsid w:val="00623EAB"/>
+    <w:rPr>
+      <w:rFonts w:ascii="Segoe UI" w:hAnsi="Segoe UI" w:cs="Segoe UI"/>
+      <w:sz w:val="18"/>
+      <w:szCs w:val="18"/>
+    </w:rPr>
+  </w:style>
 </w:styles>
 </file>
 
@@ -1115,4 +1644,16 @@
     </a:ext>
   </a:extLst>
 </a:theme>
+</file>
+
+<file path=customXml/item1.xml><?xml version="1.0" encoding="utf-8"?>
+<b:Sources xmlns:b="http://schemas.openxmlformats.org/officeDocument/2006/bibliography" xmlns="http://schemas.openxmlformats.org/officeDocument/2006/bibliography" SelectedStyle="\APASixthEditionOfficeOnline.xsl" StyleName="APA" Version="6"/>
+</file>
+
+<file path=customXml/itemProps1.xml><?xml version="1.0" encoding="utf-8"?>
+<ds:datastoreItem xmlns:ds="http://schemas.openxmlformats.org/officeDocument/2006/customXml" ds:itemID="{D60FEEBB-BCD9-4824-80B8-CC8C0AAAEF9B}">
+  <ds:schemaRefs>
+    <ds:schemaRef ds:uri="http://schemas.openxmlformats.org/officeDocument/2006/bibliography"/>
+  </ds:schemaRefs>
+</ds:datastoreItem>
 </file>
</xml_diff>